<commit_message>
Some regression work removed as wouldnt fit in word count.
</commit_message>
<xml_diff>
--- a/Asteroid Report.docx
+++ b/Asteroid Report.docx
@@ -168,23 +168,7 @@
         <w:t xml:space="preserve"> a low-probability event, pose a significant threat to our planet, carrying the potential for catastrophic consequences. Unlike many natural disasters, the trajectories of asteroids can be predicted, offering a critical window for detection and response. Leveraging technological advancements and data analysis, scientists endeavour to identify and characterise asteroids to enable early detection and mitigation efforts.</w:t>
       </w:r>
       <w:r>
-        <w:t xml:space="preserve"> [</w:t>
-      </w:r>
-      <w:proofErr w:type="spellStart"/>
-      <w:r>
-        <w:t>Jamschon</w:t>
-      </w:r>
-      <w:proofErr w:type="spellEnd"/>
-      <w:r>
-        <w:t xml:space="preserve"> </w:t>
-      </w:r>
-      <w:proofErr w:type="spellStart"/>
-      <w:r>
-        <w:t>MacGarry</w:t>
-      </w:r>
-      <w:proofErr w:type="spellEnd"/>
-      <w:r>
-        <w:t xml:space="preserve"> et al. 2024]</w:t>
+        <w:t xml:space="preserve"> [Jamschon MacGarry et al. 2024]</w:t>
       </w:r>
     </w:p>
     <w:p>
@@ -435,15 +419,7 @@
         <w:jc w:val="left"/>
       </w:pPr>
       <w:r>
-        <w:t>Miss Dist.(</w:t>
-      </w:r>
-      <w:proofErr w:type="spellStart"/>
-      <w:r>
-        <w:t>kilometers</w:t>
-      </w:r>
-      <w:proofErr w:type="spellEnd"/>
-      <w:r>
-        <w:t>)</w:t>
+        <w:t>Miss Dist.(kilometers)</w:t>
       </w:r>
     </w:p>
     <w:p>
@@ -655,15 +631,7 @@
         <w:t>assume</w:t>
       </w:r>
       <w:r>
-        <w:t xml:space="preserve"> that several dimensions are interconnected by fundamental principles of physics and astronomy. Upon examination of the correlations depicted in the heatmap (Figure 1), it becomes apparent that certain dimensions exhibit notably high correlations. Specifically, the dimensions "Jupiter Tisserand Invariant," "Semi Major Axis," "Orbital Period," "Aphelion </w:t>
-      </w:r>
-      <w:proofErr w:type="spellStart"/>
-      <w:r>
-        <w:t>Dist</w:t>
-      </w:r>
-      <w:proofErr w:type="spellEnd"/>
-      <w:r>
-        <w:t>," and "Mean Motion" demonstrate particularly strong correlations.</w:t>
+        <w:t xml:space="preserve"> that several dimensions are interconnected by fundamental principles of physics and astronomy. Upon examination of the correlations depicted in the heatmap (Figure 1), it becomes apparent that certain dimensions exhibit notably high correlations. Specifically, the dimensions "Jupiter Tisserand Invariant," "Semi Major Axis," "Orbital Period," "Aphelion Dist," and "Mean Motion" demonstrate particularly strong correlations.</w:t>
       </w:r>
     </w:p>
     <w:p>
@@ -1183,15 +1151,7 @@
         <w:t xml:space="preserve"> [Singh and Jain. 2022]</w:t>
       </w:r>
       <w:r>
-        <w:t xml:space="preserve"> Additionally, </w:t>
-      </w:r>
-      <w:proofErr w:type="spellStart"/>
-      <w:r>
-        <w:t>Adaboost</w:t>
-      </w:r>
-      <w:proofErr w:type="spellEnd"/>
-      <w:r>
-        <w:t xml:space="preserve"> and Gradient Boosting, two further ensemble models, are tested.</w:t>
+        <w:t xml:space="preserve"> Additionally, Adaboost and Gradient Boosting, two further ensemble models, are tested.</w:t>
       </w:r>
       <w:r>
         <w:t xml:space="preserve"> </w:t>
@@ -3994,7 +3954,6 @@
       <w:r>
         <w:rPr>
           <w:rFonts w:eastAsia="MS Mincho"/>
-          <w:noProof w:val="0"/>
           <w:sz w:val="20"/>
           <w:szCs w:val="20"/>
           <w:lang w:val="en-GB"/>
@@ -4661,15 +4620,7 @@
           <w:noProof w:val="0"/>
           <w:lang w:val="en-GB"/>
         </w:rPr>
-        <w:t>ankings</w:t>
-      </w:r>
-      <w:r>
-        <w:rPr>
-          <w:rFonts w:eastAsia="MS Mincho"/>
-          <w:noProof w:val="0"/>
-          <w:lang w:val="en-GB"/>
-        </w:rPr>
-        <w:t>.</w:t>
+        <w:t>ankings.</w:t>
       </w:r>
     </w:p>
     <w:p>
@@ -4754,15 +4705,7 @@
           <w:noProof w:val="0"/>
           <w:lang w:val="en-GB"/>
         </w:rPr>
-        <w:t xml:space="preserve">Bar Plot showing the best feature for use in the </w:t>
-      </w:r>
-      <w:r>
-        <w:rPr>
-          <w:rFonts w:eastAsia="MS Mincho"/>
-          <w:noProof w:val="0"/>
-          <w:lang w:val="en-GB"/>
-        </w:rPr>
-        <w:t xml:space="preserve">Bagging </w:t>
+        <w:t xml:space="preserve">Bar Plot showing the best feature for use in the Bagging </w:t>
       </w:r>
       <w:proofErr w:type="gramStart"/>
       <w:r>
@@ -5383,7 +5326,6 @@
       <w:r>
         <w:rPr>
           <w:rFonts w:eastAsia="MS Mincho"/>
-          <w:noProof w:val="0"/>
           <w:sz w:val="20"/>
           <w:szCs w:val="20"/>
           <w:lang w:val="en-GB"/>
@@ -6129,23 +6071,13 @@
         </w:rPr>
         <w:t xml:space="preserve">Bar Plot showing the best feature for use in the </w:t>
       </w:r>
-      <w:proofErr w:type="spellStart"/>
       <w:r>
         <w:rPr>
           <w:rFonts w:eastAsia="MS Mincho"/>
           <w:noProof w:val="0"/>
           <w:lang w:val="en-GB"/>
         </w:rPr>
-        <w:t>Adaboost</w:t>
-      </w:r>
-      <w:proofErr w:type="spellEnd"/>
-      <w:r>
-        <w:rPr>
-          <w:rFonts w:eastAsia="MS Mincho"/>
-          <w:noProof w:val="0"/>
-          <w:lang w:val="en-GB"/>
-        </w:rPr>
-        <w:t xml:space="preserve"> </w:t>
+        <w:t xml:space="preserve">Adaboost </w:t>
       </w:r>
       <w:proofErr w:type="gramStart"/>
       <w:r>
@@ -6659,7 +6591,6 @@
       <w:r>
         <w:t xml:space="preserve"> </w:t>
       </w:r>
-      <w:proofErr w:type="spellStart"/>
       <w:r>
         <w:rPr>
           <w:rFonts w:eastAsia="MS Mincho"/>
@@ -6668,7 +6599,6 @@
         </w:rPr>
         <w:t>Adaboost</w:t>
       </w:r>
-      <w:proofErr w:type="spellEnd"/>
       <w:r>
         <w:rPr>
           <w:rFonts w:eastAsia="MS Mincho"/>
@@ -7429,19 +7359,11 @@
           <w:lang w:eastAsia="en-GB"/>
         </w:rPr>
       </w:pPr>
-      <w:proofErr w:type="spellStart"/>
       <w:r>
         <w:rPr>
           <w:lang w:eastAsia="en-GB"/>
         </w:rPr>
-        <w:t>Géron</w:t>
-      </w:r>
-      <w:proofErr w:type="spellEnd"/>
-      <w:r>
-        <w:rPr>
-          <w:lang w:eastAsia="en-GB"/>
-        </w:rPr>
-        <w:t xml:space="preserve">, A. (2017) </w:t>
+        <w:t xml:space="preserve">Géron, A. (2017) </w:t>
       </w:r>
       <w:r>
         <w:rPr>
@@ -7487,19 +7409,11 @@
           <w:lang w:eastAsia="en-GB"/>
         </w:rPr>
       </w:pPr>
-      <w:proofErr w:type="spellStart"/>
       <w:r>
         <w:rPr>
           <w:lang w:eastAsia="en-GB"/>
         </w:rPr>
-        <w:t>Jamschon</w:t>
-      </w:r>
-      <w:proofErr w:type="spellEnd"/>
-      <w:r>
-        <w:rPr>
-          <w:lang w:eastAsia="en-GB"/>
-        </w:rPr>
-        <w:t xml:space="preserve"> Mac Garry, L., Albrecht, R. and Camacho-Lara, S. (2024) Diplomatic, </w:t>
+        <w:t xml:space="preserve">Jamschon Mac Garry, L., Albrecht, R. and Camacho-Lara, S. (2024) Diplomatic, </w:t>
       </w:r>
       <w:proofErr w:type="gramStart"/>
       <w:r>
@@ -7521,18 +7435,8 @@
           <w:iCs/>
           <w:lang w:eastAsia="en-GB"/>
         </w:rPr>
-        <w:t xml:space="preserve">Acta </w:t>
-      </w:r>
-      <w:proofErr w:type="spellStart"/>
-      <w:r>
-        <w:rPr>
-          <w:i/>
-          <w:iCs/>
-          <w:lang w:eastAsia="en-GB"/>
-        </w:rPr>
-        <w:t>Astronautica</w:t>
-      </w:r>
-      <w:proofErr w:type="spellEnd"/>
+        <w:t>Acta Astronautica</w:t>
+      </w:r>
       <w:r>
         <w:rPr>
           <w:lang w:eastAsia="en-GB"/>
@@ -7693,23 +7597,7 @@
             <w:sz w:val="20"/>
             <w:szCs w:val="20"/>
           </w:rPr>
-          <w:t>https://github.com/tgrubb550/Ast</w:t>
-        </w:r>
-        <w:r>
-          <w:rPr>
-            <w:rStyle w:val="Hyperlink"/>
-            <w:sz w:val="20"/>
-            <w:szCs w:val="20"/>
-          </w:rPr>
-          <w:t>e</w:t>
-        </w:r>
-        <w:r>
-          <w:rPr>
-            <w:rStyle w:val="Hyperlink"/>
-            <w:sz w:val="20"/>
-            <w:szCs w:val="20"/>
-          </w:rPr>
-          <w:t>roid-Classifier</w:t>
+          <w:t>https://github.com/tgrubb550/Asteroid-Classifier</w:t>
         </w:r>
       </w:hyperlink>
       <w:r>

</xml_diff>